<commit_message>
added remaining course file for mat 101
</commit_message>
<xml_diff>
--- a/FALL 19/CSE 101/cse101coursefile/Template 2-B-Program Learning Outcome Mapping.docx
+++ b/FALL 19/CSE 101/cse101coursefile/Template 2-B-Program Learning Outcome Mapping.docx
@@ -254,8 +254,6 @@
           <w:b/>
         </w:rPr>
       </w:pPr>
-      <w:bookmarkStart w:id="0" w:name="_GoBack"/>
-      <w:bookmarkEnd w:id="0"/>
     </w:p>
     <w:p>
       <w:pPr>
@@ -4444,20 +4442,14 @@
         </w:rPr>
         <w:t xml:space="preserve"> the course makes a major contribution, </w:t>
       </w:r>
-      <w:proofErr w:type="gramStart"/>
+      <w:bookmarkStart w:id="0" w:name="_GoBack"/>
+      <w:bookmarkEnd w:id="0"/>
       <w:r>
         <w:rPr>
           <w:rFonts w:ascii="Times New Roman" w:hAnsi="Times New Roman" w:cs="Times New Roman"/>
         </w:rPr>
-        <w:t>Put</w:t>
+        <w:t>put (</w:t>
       </w:r>
-      <w:r>
-        <w:rPr>
-          <w:rFonts w:ascii="Times New Roman" w:hAnsi="Times New Roman" w:cs="Times New Roman"/>
-        </w:rPr>
-        <w:t>(</w:t>
-      </w:r>
-      <w:proofErr w:type="gramEnd"/>
       <w:r>
         <w:rPr>
           <w:rFonts w:ascii="Times New Roman" w:hAnsi="Times New Roman" w:cs="Times New Roman"/>
@@ -4827,7 +4819,7 @@
       </w:pPr>
     </w:pPrDefault>
   </w:docDefaults>
-  <w:latentStyles w:defLockedState="0" w:defUIPriority="99" w:defSemiHidden="0" w:defUnhideWhenUsed="0" w:defQFormat="0" w:count="375">
+  <w:latentStyles w:defLockedState="0" w:defUIPriority="99" w:defSemiHidden="0" w:defUnhideWhenUsed="0" w:defQFormat="0" w:count="376">
     <w:lsdException w:name="Normal" w:uiPriority="0" w:qFormat="1"/>
     <w:lsdException w:name="heading 1" w:uiPriority="9" w:qFormat="1"/>
     <w:lsdException w:name="heading 2" w:semiHidden="1" w:uiPriority="9" w:unhideWhenUsed="1" w:qFormat="1"/>
@@ -4933,7 +4925,6 @@
     <w:lsdException w:name="HTML Sample" w:semiHidden="1" w:unhideWhenUsed="1"/>
     <w:lsdException w:name="HTML Typewriter" w:semiHidden="1" w:unhideWhenUsed="1"/>
     <w:lsdException w:name="HTML Variable" w:semiHidden="1" w:unhideWhenUsed="1"/>
-    <w:lsdException w:name="Normal Table" w:semiHidden="1" w:unhideWhenUsed="1"/>
     <w:lsdException w:name="annotation subject" w:semiHidden="1" w:unhideWhenUsed="1"/>
     <w:lsdException w:name="No List" w:semiHidden="1" w:unhideWhenUsed="1"/>
     <w:lsdException w:name="Outline List 1" w:semiHidden="1" w:unhideWhenUsed="1"/>
@@ -4980,10 +4971,8 @@
     <w:lsdException w:name="Table Subtle 2" w:semiHidden="1" w:unhideWhenUsed="1"/>
     <w:lsdException w:name="Table Web 1" w:semiHidden="1" w:unhideWhenUsed="1"/>
     <w:lsdException w:name="Table Web 2" w:semiHidden="1" w:unhideWhenUsed="1"/>
-    <w:lsdException w:name="Table Web 3" w:semiHidden="1" w:unhideWhenUsed="1"/>
     <w:lsdException w:name="Balloon Text" w:semiHidden="1" w:unhideWhenUsed="1"/>
     <w:lsdException w:name="Table Grid" w:uiPriority="59"/>
-    <w:lsdException w:name="Table Theme" w:semiHidden="1" w:unhideWhenUsed="1"/>
     <w:lsdException w:name="Placeholder Text" w:semiHidden="1"/>
     <w:lsdException w:name="No Spacing" w:uiPriority="1" w:qFormat="1"/>
     <w:lsdException w:name="Light Shading" w:uiPriority="60"/>
@@ -5203,6 +5192,7 @@
     <w:lsdException w:name="Smart Hyperlink" w:semiHidden="1" w:unhideWhenUsed="1"/>
     <w:lsdException w:name="Hashtag" w:semiHidden="1" w:unhideWhenUsed="1"/>
     <w:lsdException w:name="Unresolved Mention" w:semiHidden="1" w:unhideWhenUsed="1"/>
+    <w:lsdException w:name="Smart Link" w:semiHidden="1" w:unhideWhenUsed="1"/>
   </w:latentStyles>
   <w:style w:type="paragraph" w:default="1" w:styleId="Normal">
     <w:name w:val="Normal"/>

</xml_diff>

<commit_message>
modified course file remaining for cse 101
</commit_message>
<xml_diff>
--- a/FALL 19/CSE 101/cse101coursefile/Template 2-B-Program Learning Outcome Mapping.docx
+++ b/FALL 19/CSE 101/cse101coursefile/Template 2-B-Program Learning Outcome Mapping.docx
@@ -691,12 +691,6 @@
                 <w:rFonts w:ascii="Times New Roman" w:hAnsi="Times New Roman" w:cs="Times New Roman"/>
               </w:rPr>
             </w:pPr>
-            <w:r>
-              <w:rPr>
-                <w:rFonts w:ascii="Times New Roman" w:hAnsi="Times New Roman" w:cs="Times New Roman"/>
-              </w:rPr>
-              <w:t>√√</w:t>
-            </w:r>
           </w:p>
         </w:tc>
         <w:tc>
@@ -717,12 +711,6 @@
                 <w:rFonts w:ascii="Times New Roman" w:hAnsi="Times New Roman" w:cs="Times New Roman"/>
               </w:rPr>
             </w:pPr>
-            <w:r>
-              <w:rPr>
-                <w:rFonts w:ascii="Times New Roman" w:hAnsi="Times New Roman" w:cs="Times New Roman"/>
-              </w:rPr>
-              <w:t>√</w:t>
-            </w:r>
           </w:p>
         </w:tc>
         <w:tc>
@@ -843,6 +831,14 @@
                 <w:rFonts w:ascii="Times New Roman" w:hAnsi="Times New Roman" w:cs="Times New Roman"/>
               </w:rPr>
             </w:pPr>
+            <w:r>
+              <w:rPr>
+                <w:rFonts w:ascii="Times New Roman" w:hAnsi="Times New Roman" w:cs="Times New Roman"/>
+              </w:rPr>
+              <w:t>√</w:t>
+            </w:r>
+            <w:bookmarkStart w:id="0" w:name="_GoBack"/>
+            <w:bookmarkEnd w:id="0"/>
           </w:p>
         </w:tc>
         <w:tc>
@@ -4442,8 +4438,6 @@
         </w:rPr>
         <w:t xml:space="preserve"> the course makes a major contribution, </w:t>
       </w:r>
-      <w:bookmarkStart w:id="0" w:name="_GoBack"/>
-      <w:bookmarkEnd w:id="0"/>
       <w:r>
         <w:rPr>
           <w:rFonts w:ascii="Times New Roman" w:hAnsi="Times New Roman" w:cs="Times New Roman"/>
@@ -4925,6 +4919,7 @@
     <w:lsdException w:name="HTML Sample" w:semiHidden="1" w:unhideWhenUsed="1"/>
     <w:lsdException w:name="HTML Typewriter" w:semiHidden="1" w:unhideWhenUsed="1"/>
     <w:lsdException w:name="HTML Variable" w:semiHidden="1" w:unhideWhenUsed="1"/>
+    <w:lsdException w:name="Normal Table" w:semiHidden="1" w:unhideWhenUsed="1"/>
     <w:lsdException w:name="annotation subject" w:semiHidden="1" w:unhideWhenUsed="1"/>
     <w:lsdException w:name="No List" w:semiHidden="1" w:unhideWhenUsed="1"/>
     <w:lsdException w:name="Outline List 1" w:semiHidden="1" w:unhideWhenUsed="1"/>
@@ -4971,8 +4966,10 @@
     <w:lsdException w:name="Table Subtle 2" w:semiHidden="1" w:unhideWhenUsed="1"/>
     <w:lsdException w:name="Table Web 1" w:semiHidden="1" w:unhideWhenUsed="1"/>
     <w:lsdException w:name="Table Web 2" w:semiHidden="1" w:unhideWhenUsed="1"/>
+    <w:lsdException w:name="Table Web 3" w:semiHidden="1" w:unhideWhenUsed="1"/>
     <w:lsdException w:name="Balloon Text" w:semiHidden="1" w:unhideWhenUsed="1"/>
     <w:lsdException w:name="Table Grid" w:uiPriority="59"/>
+    <w:lsdException w:name="Table Theme" w:semiHidden="1" w:unhideWhenUsed="1"/>
     <w:lsdException w:name="Placeholder Text" w:semiHidden="1"/>
     <w:lsdException w:name="No Spacing" w:uiPriority="1" w:qFormat="1"/>
     <w:lsdException w:name="Light Shading" w:uiPriority="60"/>

</xml_diff>